<commit_message>
Update PLANO DE TESTES - ANIMAL CARE.docx
Correção do Nome do Aluno
</commit_message>
<xml_diff>
--- a/PLANO DE TESTES - ANIMAL CARE.docx
+++ b/PLANO DE TESTES - ANIMAL CARE.docx
@@ -254,7 +254,23 @@
           <w:sz w:val="24"/>
           <w:szCs w:val="24"/>
         </w:rPr>
-        <w:t xml:space="preserve"> BEZERRA DE MELLO = 1352213605</w:t>
+        <w:t xml:space="preserve"> BEZERRA DE MELLO </w:t>
+      </w:r>
+      <w:r>
+        <w:rPr>
+          <w:rFonts w:ascii="Arial" w:hAnsi="Arial" w:cs="Arial"/>
+          <w:sz w:val="24"/>
+          <w:szCs w:val="24"/>
+        </w:rPr>
+        <w:t xml:space="preserve"> - </w:t>
+      </w:r>
+      <w:r>
+        <w:rPr>
+          <w:rFonts w:ascii="Arial" w:hAnsi="Arial" w:cs="Arial"/>
+          <w:sz w:val="24"/>
+          <w:szCs w:val="24"/>
+        </w:rPr>
+        <w:t>1352213605</w:t>
       </w:r>
     </w:p>
     <w:p>
@@ -817,23 +833,7 @@
                 <w:sz w:val="24"/>
                 <w:szCs w:val="24"/>
               </w:rPr>
-              <w:t>2</w:t>
-            </w:r>
-            <w:r>
-              <w:rPr>
-                <w:rFonts w:ascii="Arial" w:hAnsi="Arial" w:cs="Arial"/>
-                <w:sz w:val="24"/>
-                <w:szCs w:val="24"/>
-              </w:rPr>
-              <w:t>5</w:t>
-            </w:r>
-            <w:r>
-              <w:rPr>
-                <w:rFonts w:ascii="Arial" w:hAnsi="Arial" w:cs="Arial"/>
-                <w:sz w:val="24"/>
-                <w:szCs w:val="24"/>
-              </w:rPr>
-              <w:t>/11/2023</w:t>
+              <w:t>25/11/2023</w:t>
             </w:r>
           </w:p>
         </w:tc>
@@ -857,15 +857,7 @@
                 <w:sz w:val="24"/>
                 <w:szCs w:val="24"/>
               </w:rPr>
-              <w:t>1.</w:t>
-            </w:r>
-            <w:r>
-              <w:rPr>
-                <w:rFonts w:ascii="Arial" w:hAnsi="Arial" w:cs="Arial"/>
-                <w:sz w:val="24"/>
-                <w:szCs w:val="24"/>
-              </w:rPr>
-              <w:t>1</w:t>
+              <w:t>1.1</w:t>
             </w:r>
           </w:p>
         </w:tc>
@@ -9954,7 +9946,6 @@
         <w:t xml:space="preserve">, </w:t>
       </w:r>
       <w:proofErr w:type="spellStart"/>
-      <w:proofErr w:type="gramStart"/>
       <w:r>
         <w:rPr>
           <w:rFonts w:ascii="Arial" w:hAnsi="Arial" w:cs="Arial"/>
@@ -9970,16 +9961,7 @@
           <w:sz w:val="24"/>
           <w:szCs w:val="24"/>
         </w:rPr>
-        <w:t xml:space="preserve">  e</w:t>
-      </w:r>
-      <w:proofErr w:type="gramEnd"/>
-      <w:r>
-        <w:rPr>
-          <w:rFonts w:ascii="Arial" w:hAnsi="Arial" w:cs="Arial"/>
-          <w:sz w:val="24"/>
-          <w:szCs w:val="24"/>
-        </w:rPr>
-        <w:t xml:space="preserve"> node.js.</w:t>
+        <w:t xml:space="preserve">  e node.js.</w:t>
       </w:r>
     </w:p>
     <w:p>

</xml_diff>

<commit_message>
Add apresentação e info do grupo
Adição da apresentação, arquivo com info do grupo e pdf do plano de testes
</commit_message>
<xml_diff>
--- a/PLANO DE TESTES - ANIMAL CARE.docx
+++ b/PLANO DE TESTES - ANIMAL CARE.docx
@@ -1025,6 +1025,8 @@
             </w:r>
           </w:p>
         </w:tc>
+        <w:bookmarkStart w:id="0" w:name="_GoBack"/>
+        <w:bookmarkEnd w:id="0"/>
       </w:tr>
       <w:tr>
         <w:tc>
@@ -1139,8 +1141,6 @@
               </w:rPr>
               <w:t>Rafael</w:t>
             </w:r>
-            <w:bookmarkStart w:id="0" w:name="_GoBack"/>
-            <w:bookmarkEnd w:id="0"/>
           </w:p>
         </w:tc>
       </w:tr>
@@ -1159,6 +1159,14 @@
                 <w:szCs w:val="24"/>
               </w:rPr>
             </w:pPr>
+            <w:r>
+              <w:rPr>
+                <w:rFonts w:ascii="Arial" w:hAnsi="Arial" w:cs="Arial"/>
+                <w:sz w:val="24"/>
+                <w:szCs w:val="24"/>
+              </w:rPr>
+              <w:t>01/12/2023</w:t>
+            </w:r>
           </w:p>
         </w:tc>
         <w:tc>
@@ -1175,6 +1183,14 @@
                 <w:szCs w:val="24"/>
               </w:rPr>
             </w:pPr>
+            <w:r>
+              <w:rPr>
+                <w:rFonts w:ascii="Arial" w:hAnsi="Arial" w:cs="Arial"/>
+                <w:sz w:val="24"/>
+                <w:szCs w:val="24"/>
+              </w:rPr>
+              <w:t>1.4</w:t>
+            </w:r>
           </w:p>
         </w:tc>
         <w:tc>
@@ -1191,6 +1207,14 @@
                 <w:szCs w:val="24"/>
               </w:rPr>
             </w:pPr>
+            <w:r>
+              <w:rPr>
+                <w:rFonts w:ascii="Arial" w:hAnsi="Arial" w:cs="Arial"/>
+                <w:sz w:val="24"/>
+                <w:szCs w:val="24"/>
+              </w:rPr>
+              <w:t>Ajustes Finais</w:t>
+            </w:r>
           </w:p>
         </w:tc>
         <w:tc>
@@ -1207,6 +1231,14 @@
                 <w:szCs w:val="24"/>
               </w:rPr>
             </w:pPr>
+            <w:r>
+              <w:rPr>
+                <w:rFonts w:ascii="Arial" w:hAnsi="Arial" w:cs="Arial"/>
+                <w:sz w:val="24"/>
+                <w:szCs w:val="24"/>
+              </w:rPr>
+              <w:t>Rafael</w:t>
+            </w:r>
           </w:p>
         </w:tc>
       </w:tr>
@@ -4028,6 +4060,10 @@
           </w:tcPr>
           <w:p>
             <w:pPr>
+              <w:tabs>
+                <w:tab w:val="center" w:pos="4252"/>
+                <w:tab w:val="right" w:pos="8504"/>
+              </w:tabs>
               <w:spacing w:line="360" w:lineRule="auto"/>
               <w:rPr>
                 <w:rFonts w:ascii="Arial" w:hAnsi="Arial" w:cs="Arial"/>
@@ -4177,7 +4213,7 @@
                 <w:sz w:val="24"/>
                 <w:szCs w:val="24"/>
               </w:rPr>
-              <w:t>Testar a funcionalidade de navegação e busca de produtos</w:t>
+              <w:t>Testar a funcionalidade de cadastro de cliente.</w:t>
             </w:r>
           </w:p>
         </w:tc>
@@ -4232,39 +4268,15 @@
                 <w:sz w:val="24"/>
                 <w:szCs w:val="24"/>
               </w:rPr>
-              <w:t>RF</w:t>
-            </w:r>
-            <w:r>
-              <w:rPr>
-                <w:rFonts w:ascii="Arial" w:hAnsi="Arial" w:cs="Arial"/>
-                <w:sz w:val="24"/>
-                <w:szCs w:val="24"/>
-              </w:rPr>
-              <w:t>002 – O Sistema deve permitir</w:t>
-            </w:r>
-            <w:r>
-              <w:rPr>
-                <w:rFonts w:ascii="Arial" w:hAnsi="Arial" w:cs="Arial"/>
-                <w:sz w:val="24"/>
-                <w:szCs w:val="24"/>
-              </w:rPr>
-              <w:t xml:space="preserve"> que</w:t>
-            </w:r>
-            <w:r>
-              <w:rPr>
-                <w:rFonts w:ascii="Arial" w:hAnsi="Arial" w:cs="Arial"/>
-                <w:sz w:val="24"/>
-                <w:szCs w:val="24"/>
-              </w:rPr>
-              <w:t xml:space="preserve"> </w:t>
-            </w:r>
-            <w:r>
-              <w:rPr>
-                <w:rFonts w:ascii="Arial" w:hAnsi="Arial" w:cs="Arial"/>
-                <w:sz w:val="24"/>
-                <w:szCs w:val="24"/>
-              </w:rPr>
-              <w:t>usuários naveguem pelo catálogo de produtos e realizem buscas.</w:t>
+              <w:t xml:space="preserve">RF001 – </w:t>
+            </w:r>
+            <w:r>
+              <w:rPr>
+                <w:rFonts w:ascii="Arial" w:hAnsi="Arial" w:cs="Arial"/>
+                <w:sz w:val="24"/>
+                <w:szCs w:val="24"/>
+              </w:rPr>
+              <w:t>O Sistema deve permitir o cadastro de novos clientes com informações válidas.</w:t>
             </w:r>
           </w:p>
         </w:tc>
@@ -4439,7 +4451,7 @@
                 <w:sz w:val="24"/>
                 <w:szCs w:val="24"/>
               </w:rPr>
-              <w:t>Testar a funcionalidade de adicionar produtos ao carrinho de compras.</w:t>
+              <w:t>Testar a funcionalidade de navegação e busca de produtos</w:t>
             </w:r>
           </w:p>
         </w:tc>
@@ -4502,15 +4514,31 @@
                 <w:sz w:val="24"/>
                 <w:szCs w:val="24"/>
               </w:rPr>
-              <w:t>003 – O Sistema deve permitir</w:t>
-            </w:r>
-            <w:r>
-              <w:rPr>
-                <w:rFonts w:ascii="Arial" w:hAnsi="Arial" w:cs="Arial"/>
-                <w:sz w:val="24"/>
-                <w:szCs w:val="24"/>
-              </w:rPr>
-              <w:t xml:space="preserve"> que usuários adicionem produtos ao carrinho de compras.</w:t>
+              <w:t>002 – O Sistema deve permitir</w:t>
+            </w:r>
+            <w:r>
+              <w:rPr>
+                <w:rFonts w:ascii="Arial" w:hAnsi="Arial" w:cs="Arial"/>
+                <w:sz w:val="24"/>
+                <w:szCs w:val="24"/>
+              </w:rPr>
+              <w:t xml:space="preserve"> que</w:t>
+            </w:r>
+            <w:r>
+              <w:rPr>
+                <w:rFonts w:ascii="Arial" w:hAnsi="Arial" w:cs="Arial"/>
+                <w:sz w:val="24"/>
+                <w:szCs w:val="24"/>
+              </w:rPr>
+              <w:t xml:space="preserve"> </w:t>
+            </w:r>
+            <w:r>
+              <w:rPr>
+                <w:rFonts w:ascii="Arial" w:hAnsi="Arial" w:cs="Arial"/>
+                <w:sz w:val="24"/>
+                <w:szCs w:val="24"/>
+              </w:rPr>
+              <w:t>usuários naveguem pelo catálogo de produtos e realizem buscas.</w:t>
             </w:r>
           </w:p>
         </w:tc>
@@ -4518,10 +4546,250 @@
     </w:tbl>
     <w:p/>
     <w:p/>
-    <w:p/>
-    <w:p/>
-    <w:p/>
-    <w:p/>
+    <w:tbl>
+      <w:tblPr>
+        <w:tblStyle w:val="Tabelacomgrade"/>
+        <w:tblW w:w="0" w:type="auto"/>
+        <w:tblLook w:val="04A0" w:firstRow="1" w:lastRow="0" w:firstColumn="1" w:lastColumn="0" w:noHBand="0" w:noVBand="1"/>
+      </w:tblPr>
+      <w:tblGrid>
+        <w:gridCol w:w="3131"/>
+        <w:gridCol w:w="5929"/>
+      </w:tblGrid>
+      <w:tr>
+        <w:tc>
+          <w:tcPr>
+            <w:tcW w:w="3256" w:type="dxa"/>
+            <w:vAlign w:val="center"/>
+          </w:tcPr>
+          <w:p>
+            <w:pPr>
+              <w:spacing w:line="360" w:lineRule="auto"/>
+              <w:rPr>
+                <w:rFonts w:ascii="Arial" w:hAnsi="Arial" w:cs="Arial"/>
+                <w:b/>
+                <w:bCs/>
+                <w:sz w:val="24"/>
+                <w:szCs w:val="24"/>
+              </w:rPr>
+            </w:pPr>
+            <w:r>
+              <w:rPr>
+                <w:rFonts w:ascii="Arial" w:hAnsi="Arial" w:cs="Arial"/>
+                <w:b/>
+                <w:bCs/>
+                <w:sz w:val="24"/>
+                <w:szCs w:val="24"/>
+              </w:rPr>
+              <w:t>Tipo de Teste:</w:t>
+            </w:r>
+          </w:p>
+        </w:tc>
+        <w:tc>
+          <w:tcPr>
+            <w:tcW w:w="6237" w:type="dxa"/>
+          </w:tcPr>
+          <w:p>
+            <w:pPr>
+              <w:spacing w:line="360" w:lineRule="auto"/>
+              <w:jc w:val="both"/>
+              <w:rPr>
+                <w:rFonts w:ascii="Arial" w:hAnsi="Arial" w:cs="Arial"/>
+                <w:sz w:val="24"/>
+                <w:szCs w:val="24"/>
+              </w:rPr>
+            </w:pPr>
+            <w:r>
+              <w:rPr>
+                <w:rFonts w:ascii="Arial" w:hAnsi="Arial" w:cs="Arial"/>
+                <w:sz w:val="24"/>
+                <w:szCs w:val="24"/>
+              </w:rPr>
+              <w:t>Funcional</w:t>
+            </w:r>
+          </w:p>
+        </w:tc>
+      </w:tr>
+      <w:tr>
+        <w:tc>
+          <w:tcPr>
+            <w:tcW w:w="3256" w:type="dxa"/>
+            <w:vAlign w:val="center"/>
+          </w:tcPr>
+          <w:p>
+            <w:pPr>
+              <w:spacing w:line="360" w:lineRule="auto"/>
+              <w:rPr>
+                <w:rFonts w:ascii="Arial" w:hAnsi="Arial" w:cs="Arial"/>
+                <w:b/>
+                <w:bCs/>
+                <w:sz w:val="24"/>
+                <w:szCs w:val="24"/>
+              </w:rPr>
+            </w:pPr>
+            <w:r>
+              <w:rPr>
+                <w:rFonts w:ascii="Arial" w:hAnsi="Arial" w:cs="Arial"/>
+                <w:b/>
+                <w:bCs/>
+                <w:sz w:val="24"/>
+                <w:szCs w:val="24"/>
+              </w:rPr>
+              <w:t xml:space="preserve">Subtipo de Teste: </w:t>
+            </w:r>
+          </w:p>
+        </w:tc>
+        <w:tc>
+          <w:tcPr>
+            <w:tcW w:w="6237" w:type="dxa"/>
+          </w:tcPr>
+          <w:p>
+            <w:pPr>
+              <w:spacing w:line="360" w:lineRule="auto"/>
+              <w:jc w:val="both"/>
+              <w:rPr>
+                <w:rFonts w:ascii="Arial" w:hAnsi="Arial" w:cs="Arial"/>
+                <w:sz w:val="24"/>
+                <w:szCs w:val="24"/>
+              </w:rPr>
+            </w:pPr>
+            <w:r>
+              <w:rPr>
+                <w:rFonts w:ascii="Arial" w:hAnsi="Arial" w:cs="Arial"/>
+                <w:sz w:val="24"/>
+                <w:szCs w:val="24"/>
+              </w:rPr>
+              <w:t>Requisitos</w:t>
+            </w:r>
+          </w:p>
+        </w:tc>
+      </w:tr>
+      <w:tr>
+        <w:tc>
+          <w:tcPr>
+            <w:tcW w:w="3256" w:type="dxa"/>
+            <w:vAlign w:val="center"/>
+          </w:tcPr>
+          <w:p>
+            <w:pPr>
+              <w:spacing w:line="360" w:lineRule="auto"/>
+              <w:rPr>
+                <w:rFonts w:ascii="Arial" w:hAnsi="Arial" w:cs="Arial"/>
+                <w:b/>
+                <w:bCs/>
+                <w:sz w:val="24"/>
+                <w:szCs w:val="24"/>
+              </w:rPr>
+            </w:pPr>
+            <w:r>
+              <w:rPr>
+                <w:rFonts w:ascii="Arial" w:hAnsi="Arial" w:cs="Arial"/>
+                <w:b/>
+                <w:bCs/>
+                <w:sz w:val="24"/>
+                <w:szCs w:val="24"/>
+              </w:rPr>
+              <w:t>Objetivo do Teste:</w:t>
+            </w:r>
+          </w:p>
+        </w:tc>
+        <w:tc>
+          <w:tcPr>
+            <w:tcW w:w="6237" w:type="dxa"/>
+          </w:tcPr>
+          <w:p>
+            <w:pPr>
+              <w:spacing w:line="360" w:lineRule="auto"/>
+              <w:jc w:val="both"/>
+              <w:rPr>
+                <w:rFonts w:ascii="Arial" w:hAnsi="Arial" w:cs="Arial"/>
+                <w:sz w:val="24"/>
+                <w:szCs w:val="24"/>
+              </w:rPr>
+            </w:pPr>
+            <w:r>
+              <w:rPr>
+                <w:rFonts w:ascii="Arial" w:hAnsi="Arial" w:cs="Arial"/>
+                <w:sz w:val="24"/>
+                <w:szCs w:val="24"/>
+              </w:rPr>
+              <w:t>Testar a funcionalidade de adicionar produtos ao carrinho de compras.</w:t>
+            </w:r>
+          </w:p>
+        </w:tc>
+      </w:tr>
+      <w:tr>
+        <w:tc>
+          <w:tcPr>
+            <w:tcW w:w="3256" w:type="dxa"/>
+            <w:vAlign w:val="center"/>
+          </w:tcPr>
+          <w:p>
+            <w:pPr>
+              <w:spacing w:line="360" w:lineRule="auto"/>
+              <w:rPr>
+                <w:rFonts w:ascii="Arial" w:hAnsi="Arial" w:cs="Arial"/>
+                <w:b/>
+                <w:bCs/>
+                <w:sz w:val="24"/>
+                <w:szCs w:val="24"/>
+              </w:rPr>
+            </w:pPr>
+            <w:r>
+              <w:rPr>
+                <w:rFonts w:ascii="Arial" w:hAnsi="Arial" w:cs="Arial"/>
+                <w:b/>
+                <w:bCs/>
+                <w:sz w:val="24"/>
+                <w:szCs w:val="24"/>
+              </w:rPr>
+              <w:t>Requisitos que motivaram esse Teste:</w:t>
+            </w:r>
+          </w:p>
+        </w:tc>
+        <w:tc>
+          <w:tcPr>
+            <w:tcW w:w="6237" w:type="dxa"/>
+            <w:vAlign w:val="center"/>
+          </w:tcPr>
+          <w:p>
+            <w:pPr>
+              <w:spacing w:line="360" w:lineRule="auto"/>
+              <w:jc w:val="both"/>
+              <w:rPr>
+                <w:rFonts w:ascii="Arial" w:hAnsi="Arial" w:cs="Arial"/>
+                <w:sz w:val="24"/>
+                <w:szCs w:val="24"/>
+              </w:rPr>
+            </w:pPr>
+            <w:r>
+              <w:rPr>
+                <w:rFonts w:ascii="Arial" w:hAnsi="Arial" w:cs="Arial"/>
+                <w:sz w:val="24"/>
+                <w:szCs w:val="24"/>
+              </w:rPr>
+              <w:t>RF</w:t>
+            </w:r>
+            <w:r>
+              <w:rPr>
+                <w:rFonts w:ascii="Arial" w:hAnsi="Arial" w:cs="Arial"/>
+                <w:sz w:val="24"/>
+                <w:szCs w:val="24"/>
+              </w:rPr>
+              <w:t>003 – O Sistema deve permitir</w:t>
+            </w:r>
+            <w:r>
+              <w:rPr>
+                <w:rFonts w:ascii="Arial" w:hAnsi="Arial" w:cs="Arial"/>
+                <w:sz w:val="24"/>
+                <w:szCs w:val="24"/>
+              </w:rPr>
+              <w:t xml:space="preserve"> que usuários adicionem produtos ao carrinho de compras.</w:t>
+            </w:r>
+          </w:p>
+        </w:tc>
+      </w:tr>
+    </w:tbl>
     <w:p/>
     <w:tbl>
       <w:tblPr>
@@ -10263,7 +10531,25 @@
                 <w:sz w:val="24"/>
                 <w:szCs w:val="24"/>
               </w:rPr>
-              <w:t xml:space="preserve">Acesse a página de </w:t>
+              <w:t>Acess</w:t>
+            </w:r>
+            <w:r>
+              <w:rPr>
+                <w:rFonts w:ascii="Arial" w:eastAsia="Times New Roman" w:hAnsi="Arial" w:cs="Arial"/>
+                <w:color w:val="111111"/>
+                <w:sz w:val="24"/>
+                <w:szCs w:val="24"/>
+              </w:rPr>
+              <w:t>ar</w:t>
+            </w:r>
+            <w:r>
+              <w:rPr>
+                <w:rFonts w:ascii="Arial" w:eastAsia="Times New Roman" w:hAnsi="Arial" w:cs="Arial"/>
+                <w:color w:val="111111"/>
+                <w:sz w:val="24"/>
+                <w:szCs w:val="24"/>
+              </w:rPr>
+              <w:t xml:space="preserve"> a página de </w:t>
             </w:r>
             <w:proofErr w:type="spellStart"/>
             <w:r>
@@ -10417,7 +10703,25 @@
                 <w:sz w:val="24"/>
                 <w:szCs w:val="24"/>
               </w:rPr>
-              <w:t>Insira seu nome de usuário e senha nos campos apropriados.</w:t>
+              <w:t>Ins</w:t>
+            </w:r>
+            <w:r>
+              <w:rPr>
+                <w:rFonts w:ascii="Arial" w:eastAsia="Times New Roman" w:hAnsi="Arial" w:cs="Arial"/>
+                <w:color w:val="111111"/>
+                <w:sz w:val="24"/>
+                <w:szCs w:val="24"/>
+              </w:rPr>
+              <w:t>erir</w:t>
+            </w:r>
+            <w:r>
+              <w:rPr>
+                <w:rFonts w:ascii="Arial" w:eastAsia="Times New Roman" w:hAnsi="Arial" w:cs="Arial"/>
+                <w:color w:val="111111"/>
+                <w:sz w:val="24"/>
+                <w:szCs w:val="24"/>
+              </w:rPr>
+              <w:t xml:space="preserve"> seu nome de usuário e senha nos campos apropriados.</w:t>
             </w:r>
           </w:p>
         </w:tc>
@@ -10539,7 +10843,25 @@
                 <w:sz w:val="24"/>
                 <w:szCs w:val="24"/>
               </w:rPr>
-              <w:t xml:space="preserve">Clique no botão de </w:t>
+              <w:t>Cli</w:t>
+            </w:r>
+            <w:r>
+              <w:rPr>
+                <w:rFonts w:ascii="Arial" w:eastAsia="Times New Roman" w:hAnsi="Arial" w:cs="Arial"/>
+                <w:color w:val="111111"/>
+                <w:sz w:val="24"/>
+                <w:szCs w:val="24"/>
+              </w:rPr>
+              <w:t>car</w:t>
+            </w:r>
+            <w:r>
+              <w:rPr>
+                <w:rFonts w:ascii="Arial" w:eastAsia="Times New Roman" w:hAnsi="Arial" w:cs="Arial"/>
+                <w:color w:val="111111"/>
+                <w:sz w:val="24"/>
+                <w:szCs w:val="24"/>
+              </w:rPr>
+              <w:t xml:space="preserve"> no botão de </w:t>
             </w:r>
             <w:proofErr w:type="spellStart"/>
             <w:r>
@@ -10699,7 +11021,25 @@
                 <w:sz w:val="24"/>
                 <w:szCs w:val="24"/>
               </w:rPr>
-              <w:t>Verifique se você foi autenticado e redirecionado para a página inicial.</w:t>
+              <w:t>Verifi</w:t>
+            </w:r>
+            <w:r>
+              <w:rPr>
+                <w:rFonts w:ascii="Arial" w:eastAsia="Times New Roman" w:hAnsi="Arial" w:cs="Arial"/>
+                <w:color w:val="111111"/>
+                <w:sz w:val="24"/>
+                <w:szCs w:val="24"/>
+              </w:rPr>
+              <w:t>car</w:t>
+            </w:r>
+            <w:r>
+              <w:rPr>
+                <w:rFonts w:ascii="Arial" w:eastAsia="Times New Roman" w:hAnsi="Arial" w:cs="Arial"/>
+                <w:color w:val="111111"/>
+                <w:sz w:val="24"/>
+                <w:szCs w:val="24"/>
+              </w:rPr>
+              <w:t xml:space="preserve"> se você foi autenticado e redirecionado para a página inicial.</w:t>
             </w:r>
           </w:p>
         </w:tc>
@@ -10790,7 +11130,7 @@
                 <w:sz w:val="24"/>
                 <w:szCs w:val="24"/>
               </w:rPr>
-              <w:t>3</w:t>
+              <w:t>5</w:t>
             </w:r>
           </w:p>
         </w:tc>
@@ -10882,6 +11222,1129 @@
                 <w:szCs w:val="24"/>
               </w:rPr>
               <w:t>.</w:t>
+            </w:r>
+          </w:p>
+        </w:tc>
+      </w:tr>
+    </w:tbl>
+    <w:p>
+      <w:pPr>
+        <w:spacing w:after="0"/>
+        <w:ind w:left="77"/>
+        <w:rPr>
+          <w:rFonts w:ascii="Arial" w:eastAsia="Arial" w:hAnsi="Arial" w:cs="Arial"/>
+          <w:sz w:val="20"/>
+        </w:rPr>
+      </w:pPr>
+    </w:p>
+    <w:p>
+      <w:pPr>
+        <w:rPr>
+          <w:rFonts w:ascii="Arial" w:eastAsia="Arial" w:hAnsi="Arial" w:cs="Arial"/>
+          <w:sz w:val="20"/>
+        </w:rPr>
+      </w:pPr>
+      <w:r>
+        <w:rPr>
+          <w:rFonts w:ascii="Arial" w:eastAsia="Arial" w:hAnsi="Arial" w:cs="Arial"/>
+          <w:sz w:val="20"/>
+        </w:rPr>
+        <w:br w:type="page"/>
+      </w:r>
+    </w:p>
+    <w:p>
+      <w:pPr>
+        <w:spacing w:after="0"/>
+        <w:ind w:left="77"/>
+        <w:rPr>
+          <w:rFonts w:ascii="Arial" w:eastAsia="Arial" w:hAnsi="Arial" w:cs="Arial"/>
+          <w:sz w:val="20"/>
+        </w:rPr>
+      </w:pPr>
+    </w:p>
+    <w:p>
+      <w:pPr>
+        <w:spacing w:after="0"/>
+        <w:ind w:left="77"/>
+        <w:rPr>
+          <w:rFonts w:ascii="Arial" w:eastAsia="Arial" w:hAnsi="Arial" w:cs="Arial"/>
+          <w:sz w:val="20"/>
+        </w:rPr>
+      </w:pPr>
+    </w:p>
+    <w:tbl>
+      <w:tblPr>
+        <w:tblStyle w:val="TableGrid"/>
+        <w:tblW w:w="9214" w:type="dxa"/>
+        <w:tblInd w:w="-5" w:type="dxa"/>
+        <w:tblCellMar>
+          <w:top w:w="8" w:type="dxa"/>
+          <w:left w:w="107" w:type="dxa"/>
+          <w:bottom w:w="7" w:type="dxa"/>
+          <w:right w:w="42" w:type="dxa"/>
+        </w:tblCellMar>
+        <w:tblLook w:val="04A0" w:firstRow="1" w:lastRow="0" w:firstColumn="1" w:lastColumn="0" w:noHBand="0" w:noVBand="1"/>
+      </w:tblPr>
+      <w:tblGrid>
+        <w:gridCol w:w="2572"/>
+        <w:gridCol w:w="830"/>
+        <w:gridCol w:w="2410"/>
+        <w:gridCol w:w="3402"/>
+      </w:tblGrid>
+      <w:tr>
+        <w:trPr>
+          <w:trHeight w:val="892"/>
+        </w:trPr>
+        <w:tc>
+          <w:tcPr>
+            <w:tcW w:w="2572" w:type="dxa"/>
+            <w:tcBorders>
+              <w:top w:val="single" w:sz="4" w:space="0" w:color="000000"/>
+              <w:left w:val="single" w:sz="4" w:space="0" w:color="000000"/>
+              <w:bottom w:val="single" w:sz="4" w:space="0" w:color="000000"/>
+              <w:right w:val="single" w:sz="4" w:space="0" w:color="000000"/>
+            </w:tcBorders>
+            <w:shd w:val="clear" w:color="auto" w:fill="808080" w:themeFill="background1" w:themeFillShade="80"/>
+            <w:vAlign w:val="center"/>
+            <w:hideMark/>
+          </w:tcPr>
+          <w:p>
+            <w:pPr>
+              <w:ind w:right="66"/>
+              <w:jc w:val="center"/>
+            </w:pPr>
+            <w:r>
+              <w:rPr>
+                <w:rFonts w:ascii="Arial" w:eastAsia="Arial" w:hAnsi="Arial" w:cs="Arial"/>
+                <w:color w:val="FFFFFF"/>
+                <w:sz w:val="28"/>
+              </w:rPr>
+              <w:t>Caso de uso</w:t>
+            </w:r>
+          </w:p>
+        </w:tc>
+        <w:tc>
+          <w:tcPr>
+            <w:tcW w:w="830" w:type="dxa"/>
+            <w:tcBorders>
+              <w:top w:val="single" w:sz="4" w:space="0" w:color="000000"/>
+              <w:left w:val="single" w:sz="4" w:space="0" w:color="000000"/>
+              <w:bottom w:val="single" w:sz="4" w:space="0" w:color="000000"/>
+              <w:right w:val="single" w:sz="4" w:space="0" w:color="000000"/>
+            </w:tcBorders>
+            <w:shd w:val="clear" w:color="auto" w:fill="808080" w:themeFill="background1" w:themeFillShade="80"/>
+            <w:vAlign w:val="center"/>
+            <w:hideMark/>
+          </w:tcPr>
+          <w:p>
+            <w:pPr>
+              <w:ind w:right="62"/>
+              <w:jc w:val="center"/>
+            </w:pPr>
+            <w:r>
+              <w:rPr>
+                <w:rFonts w:ascii="Arial" w:eastAsia="Arial" w:hAnsi="Arial" w:cs="Arial"/>
+                <w:color w:val="FFFFFF"/>
+                <w:sz w:val="28"/>
+              </w:rPr>
+              <w:t>ID</w:t>
+            </w:r>
+          </w:p>
+        </w:tc>
+        <w:tc>
+          <w:tcPr>
+            <w:tcW w:w="2410" w:type="dxa"/>
+            <w:tcBorders>
+              <w:top w:val="single" w:sz="4" w:space="0" w:color="000000"/>
+              <w:left w:val="single" w:sz="4" w:space="0" w:color="000000"/>
+              <w:bottom w:val="single" w:sz="4" w:space="0" w:color="000000"/>
+              <w:right w:val="single" w:sz="4" w:space="0" w:color="000000"/>
+            </w:tcBorders>
+            <w:shd w:val="clear" w:color="auto" w:fill="808080" w:themeFill="background1" w:themeFillShade="80"/>
+            <w:vAlign w:val="center"/>
+            <w:hideMark/>
+          </w:tcPr>
+          <w:p>
+            <w:pPr>
+              <w:ind w:right="63"/>
+              <w:jc w:val="center"/>
+            </w:pPr>
+            <w:r>
+              <w:rPr>
+                <w:rFonts w:ascii="Arial" w:eastAsia="Arial" w:hAnsi="Arial" w:cs="Arial"/>
+                <w:color w:val="FFFFFF"/>
+                <w:sz w:val="28"/>
+              </w:rPr>
+              <w:t>Passos</w:t>
+            </w:r>
+          </w:p>
+        </w:tc>
+        <w:tc>
+          <w:tcPr>
+            <w:tcW w:w="3402" w:type="dxa"/>
+            <w:tcBorders>
+              <w:top w:val="single" w:sz="4" w:space="0" w:color="000000"/>
+              <w:left w:val="single" w:sz="4" w:space="0" w:color="000000"/>
+              <w:bottom w:val="single" w:sz="4" w:space="0" w:color="000000"/>
+              <w:right w:val="single" w:sz="4" w:space="0" w:color="000000"/>
+            </w:tcBorders>
+            <w:shd w:val="clear" w:color="auto" w:fill="808080" w:themeFill="background1" w:themeFillShade="80"/>
+            <w:vAlign w:val="center"/>
+            <w:hideMark/>
+          </w:tcPr>
+          <w:p>
+            <w:pPr>
+              <w:jc w:val="center"/>
+            </w:pPr>
+            <w:r>
+              <w:rPr>
+                <w:rFonts w:ascii="Arial" w:eastAsia="Arial" w:hAnsi="Arial" w:cs="Arial"/>
+                <w:color w:val="FFFFFF"/>
+                <w:sz w:val="28"/>
+              </w:rPr>
+              <w:t>Resultado esperado</w:t>
+            </w:r>
+          </w:p>
+        </w:tc>
+      </w:tr>
+      <w:tr>
+        <w:trPr>
+          <w:trHeight w:val="848"/>
+        </w:trPr>
+        <w:tc>
+          <w:tcPr>
+            <w:tcW w:w="2572" w:type="dxa"/>
+            <w:vMerge w:val="restart"/>
+            <w:tcBorders>
+              <w:top w:val="single" w:sz="4" w:space="0" w:color="000000"/>
+              <w:left w:val="single" w:sz="4" w:space="0" w:color="000000"/>
+              <w:right w:val="single" w:sz="4" w:space="0" w:color="000000"/>
+            </w:tcBorders>
+            <w:vAlign w:val="center"/>
+            <w:hideMark/>
+          </w:tcPr>
+          <w:p>
+            <w:pPr>
+              <w:tabs>
+                <w:tab w:val="center" w:pos="1255"/>
+                <w:tab w:val="right" w:pos="2423"/>
+              </w:tabs>
+              <w:jc w:val="center"/>
+              <w:rPr>
+                <w:rFonts w:ascii="Arial" w:eastAsia="Arial" w:hAnsi="Arial" w:cs="Arial"/>
+                <w:sz w:val="24"/>
+                <w:szCs w:val="24"/>
+              </w:rPr>
+            </w:pPr>
+            <w:r>
+              <w:rPr>
+                <w:rFonts w:ascii="Arial" w:eastAsia="Arial" w:hAnsi="Arial" w:cs="Arial"/>
+                <w:sz w:val="24"/>
+                <w:szCs w:val="24"/>
+              </w:rPr>
+              <w:t>UC002</w:t>
+            </w:r>
+            <w:r>
+              <w:rPr>
+                <w:rFonts w:ascii="Arial" w:eastAsia="Arial" w:hAnsi="Arial" w:cs="Arial"/>
+                <w:sz w:val="24"/>
+                <w:szCs w:val="24"/>
+              </w:rPr>
+              <w:t xml:space="preserve"> – </w:t>
+            </w:r>
+            <w:r>
+              <w:rPr>
+                <w:rFonts w:ascii="Arial" w:eastAsia="Arial" w:hAnsi="Arial" w:cs="Arial"/>
+                <w:sz w:val="24"/>
+                <w:szCs w:val="24"/>
+              </w:rPr>
+              <w:t xml:space="preserve">Cadastrar </w:t>
+            </w:r>
+            <w:r>
+              <w:rPr>
+                <w:rFonts w:ascii="Arial" w:eastAsia="Arial" w:hAnsi="Arial" w:cs="Arial"/>
+                <w:sz w:val="24"/>
+                <w:szCs w:val="24"/>
+              </w:rPr>
+              <w:t>C</w:t>
+            </w:r>
+            <w:r>
+              <w:rPr>
+                <w:rFonts w:ascii="Arial" w:eastAsia="Arial" w:hAnsi="Arial" w:cs="Arial"/>
+                <w:sz w:val="24"/>
+                <w:szCs w:val="24"/>
+              </w:rPr>
+              <w:t>liente</w:t>
+            </w:r>
+          </w:p>
+        </w:tc>
+        <w:tc>
+          <w:tcPr>
+            <w:tcW w:w="830" w:type="dxa"/>
+            <w:tcBorders>
+              <w:top w:val="single" w:sz="4" w:space="0" w:color="000000"/>
+              <w:left w:val="single" w:sz="4" w:space="0" w:color="000000"/>
+              <w:bottom w:val="single" w:sz="4" w:space="0" w:color="000000"/>
+              <w:right w:val="single" w:sz="4" w:space="0" w:color="000000"/>
+            </w:tcBorders>
+            <w:vAlign w:val="center"/>
+            <w:hideMark/>
+          </w:tcPr>
+          <w:p>
+            <w:pPr>
+              <w:ind w:right="67"/>
+              <w:jc w:val="center"/>
+              <w:rPr>
+                <w:sz w:val="24"/>
+                <w:szCs w:val="24"/>
+              </w:rPr>
+            </w:pPr>
+            <w:r>
+              <w:rPr>
+                <w:rFonts w:ascii="Arial" w:eastAsia="Arial" w:hAnsi="Arial" w:cs="Arial"/>
+                <w:sz w:val="24"/>
+                <w:szCs w:val="24"/>
+              </w:rPr>
+              <w:t>1</w:t>
+            </w:r>
+          </w:p>
+        </w:tc>
+        <w:tc>
+          <w:tcPr>
+            <w:tcW w:w="2410" w:type="dxa"/>
+            <w:tcBorders>
+              <w:top w:val="single" w:sz="4" w:space="0" w:color="000000"/>
+              <w:left w:val="single" w:sz="4" w:space="0" w:color="000000"/>
+              <w:bottom w:val="single" w:sz="4" w:space="0" w:color="000000"/>
+              <w:right w:val="single" w:sz="4" w:space="0" w:color="000000"/>
+            </w:tcBorders>
+            <w:vAlign w:val="center"/>
+            <w:hideMark/>
+          </w:tcPr>
+          <w:p>
+            <w:pPr>
+              <w:ind w:left="1"/>
+              <w:rPr>
+                <w:sz w:val="24"/>
+                <w:szCs w:val="24"/>
+              </w:rPr>
+            </w:pPr>
+            <w:r>
+              <w:rPr>
+                <w:rFonts w:ascii="Arial" w:eastAsia="Times New Roman" w:hAnsi="Arial" w:cs="Arial"/>
+                <w:color w:val="111111"/>
+                <w:sz w:val="24"/>
+                <w:szCs w:val="24"/>
+              </w:rPr>
+              <w:t>Acessar</w:t>
+            </w:r>
+            <w:r>
+              <w:rPr>
+                <w:rFonts w:ascii="Arial" w:eastAsia="Times New Roman" w:hAnsi="Arial" w:cs="Arial"/>
+                <w:color w:val="111111"/>
+                <w:sz w:val="24"/>
+                <w:szCs w:val="24"/>
+              </w:rPr>
+              <w:t xml:space="preserve"> a página de cadastro</w:t>
+            </w:r>
+            <w:r>
+              <w:rPr>
+                <w:rFonts w:ascii="Arial" w:eastAsia="Times New Roman" w:hAnsi="Arial" w:cs="Arial"/>
+                <w:color w:val="111111"/>
+                <w:sz w:val="24"/>
+                <w:szCs w:val="24"/>
+              </w:rPr>
+              <w:t>.</w:t>
+            </w:r>
+          </w:p>
+        </w:tc>
+        <w:tc>
+          <w:tcPr>
+            <w:tcW w:w="3402" w:type="dxa"/>
+            <w:tcBorders>
+              <w:top w:val="single" w:sz="4" w:space="0" w:color="000000"/>
+              <w:left w:val="single" w:sz="4" w:space="0" w:color="000000"/>
+              <w:bottom w:val="single" w:sz="4" w:space="0" w:color="000000"/>
+              <w:right w:val="single" w:sz="4" w:space="0" w:color="000000"/>
+            </w:tcBorders>
+            <w:vAlign w:val="center"/>
+            <w:hideMark/>
+          </w:tcPr>
+          <w:p>
+            <w:pPr>
+              <w:tabs>
+                <w:tab w:val="center" w:pos="1321"/>
+                <w:tab w:val="right" w:pos="2425"/>
+              </w:tabs>
+              <w:rPr>
+                <w:sz w:val="24"/>
+                <w:szCs w:val="24"/>
+              </w:rPr>
+            </w:pPr>
+            <w:r>
+              <w:rPr>
+                <w:rFonts w:ascii="Arial" w:eastAsia="Arial" w:hAnsi="Arial" w:cs="Arial"/>
+                <w:sz w:val="24"/>
+                <w:szCs w:val="24"/>
+              </w:rPr>
+              <w:t>A página de cadastro deve ser acessada com sucesso.</w:t>
+            </w:r>
+          </w:p>
+        </w:tc>
+      </w:tr>
+      <w:tr>
+        <w:trPr>
+          <w:trHeight w:val="1114"/>
+        </w:trPr>
+        <w:tc>
+          <w:tcPr>
+            <w:tcW w:w="0" w:type="auto"/>
+            <w:vMerge/>
+            <w:tcBorders>
+              <w:left w:val="single" w:sz="4" w:space="0" w:color="000000"/>
+              <w:right w:val="single" w:sz="4" w:space="0" w:color="000000"/>
+            </w:tcBorders>
+            <w:vAlign w:val="center"/>
+            <w:hideMark/>
+          </w:tcPr>
+          <w:p>
+            <w:pPr>
+              <w:jc w:val="center"/>
+              <w:rPr>
+                <w:rFonts w:ascii="Calibri" w:eastAsia="Calibri" w:hAnsi="Calibri" w:cs="Calibri"/>
+                <w:color w:val="000000"/>
+                <w:sz w:val="24"/>
+                <w:szCs w:val="24"/>
+              </w:rPr>
+            </w:pPr>
+          </w:p>
+        </w:tc>
+        <w:tc>
+          <w:tcPr>
+            <w:tcW w:w="830" w:type="dxa"/>
+            <w:tcBorders>
+              <w:top w:val="single" w:sz="4" w:space="0" w:color="000000"/>
+              <w:left w:val="single" w:sz="4" w:space="0" w:color="000000"/>
+              <w:bottom w:val="single" w:sz="4" w:space="0" w:color="000000"/>
+              <w:right w:val="single" w:sz="4" w:space="0" w:color="000000"/>
+            </w:tcBorders>
+            <w:vAlign w:val="center"/>
+            <w:hideMark/>
+          </w:tcPr>
+          <w:p>
+            <w:pPr>
+              <w:ind w:right="67"/>
+              <w:jc w:val="center"/>
+              <w:rPr>
+                <w:sz w:val="24"/>
+                <w:szCs w:val="24"/>
+              </w:rPr>
+            </w:pPr>
+            <w:r>
+              <w:rPr>
+                <w:rFonts w:ascii="Arial" w:eastAsia="Arial" w:hAnsi="Arial" w:cs="Arial"/>
+                <w:sz w:val="24"/>
+                <w:szCs w:val="24"/>
+              </w:rPr>
+              <w:t>2</w:t>
+            </w:r>
+          </w:p>
+        </w:tc>
+        <w:tc>
+          <w:tcPr>
+            <w:tcW w:w="2410" w:type="dxa"/>
+            <w:tcBorders>
+              <w:top w:val="single" w:sz="4" w:space="0" w:color="000000"/>
+              <w:left w:val="single" w:sz="4" w:space="0" w:color="000000"/>
+              <w:bottom w:val="single" w:sz="4" w:space="0" w:color="000000"/>
+              <w:right w:val="single" w:sz="4" w:space="0" w:color="000000"/>
+            </w:tcBorders>
+            <w:vAlign w:val="center"/>
+            <w:hideMark/>
+          </w:tcPr>
+          <w:p>
+            <w:pPr>
+              <w:ind w:left="1" w:right="66"/>
+              <w:rPr>
+                <w:sz w:val="24"/>
+                <w:szCs w:val="24"/>
+              </w:rPr>
+            </w:pPr>
+            <w:r>
+              <w:rPr>
+                <w:rFonts w:ascii="Arial" w:eastAsia="Times New Roman" w:hAnsi="Arial" w:cs="Arial"/>
+                <w:color w:val="111111"/>
+                <w:sz w:val="24"/>
+                <w:szCs w:val="24"/>
+              </w:rPr>
+              <w:t>Preench</w:t>
+            </w:r>
+            <w:r>
+              <w:rPr>
+                <w:rFonts w:ascii="Arial" w:eastAsia="Times New Roman" w:hAnsi="Arial" w:cs="Arial"/>
+                <w:color w:val="111111"/>
+                <w:sz w:val="24"/>
+                <w:szCs w:val="24"/>
+              </w:rPr>
+              <w:t>er</w:t>
+            </w:r>
+            <w:r>
+              <w:rPr>
+                <w:rFonts w:ascii="Arial" w:eastAsia="Times New Roman" w:hAnsi="Arial" w:cs="Arial"/>
+                <w:color w:val="111111"/>
+                <w:sz w:val="24"/>
+                <w:szCs w:val="24"/>
+              </w:rPr>
+              <w:t xml:space="preserve"> os campos necessários com as informações do cliente (como nome, endereço de e-mail, senha, etc.)</w:t>
+            </w:r>
+          </w:p>
+        </w:tc>
+        <w:tc>
+          <w:tcPr>
+            <w:tcW w:w="3402" w:type="dxa"/>
+            <w:tcBorders>
+              <w:top w:val="single" w:sz="4" w:space="0" w:color="000000"/>
+              <w:left w:val="single" w:sz="4" w:space="0" w:color="000000"/>
+              <w:bottom w:val="single" w:sz="4" w:space="0" w:color="000000"/>
+              <w:right w:val="single" w:sz="4" w:space="0" w:color="000000"/>
+            </w:tcBorders>
+            <w:vAlign w:val="center"/>
+            <w:hideMark/>
+          </w:tcPr>
+          <w:p>
+            <w:pPr>
+              <w:ind w:left="1"/>
+              <w:rPr>
+                <w:sz w:val="24"/>
+                <w:szCs w:val="24"/>
+              </w:rPr>
+            </w:pPr>
+            <w:r>
+              <w:rPr>
+                <w:rFonts w:ascii="Arial" w:eastAsia="Arial" w:hAnsi="Arial" w:cs="Arial"/>
+                <w:sz w:val="24"/>
+                <w:szCs w:val="24"/>
+              </w:rPr>
+              <w:t>Os campos necessários devem ser preenchidos com as informações do cliente (como nome, endereço de e-mail, senha, etc.)</w:t>
+            </w:r>
+          </w:p>
+        </w:tc>
+      </w:tr>
+      <w:tr>
+        <w:trPr>
+          <w:trHeight w:val="1114"/>
+        </w:trPr>
+        <w:tc>
+          <w:tcPr>
+            <w:tcW w:w="0" w:type="auto"/>
+            <w:vMerge/>
+            <w:tcBorders>
+              <w:left w:val="single" w:sz="4" w:space="0" w:color="000000"/>
+              <w:right w:val="single" w:sz="4" w:space="0" w:color="000000"/>
+            </w:tcBorders>
+            <w:vAlign w:val="center"/>
+          </w:tcPr>
+          <w:p>
+            <w:pPr>
+              <w:jc w:val="center"/>
+              <w:rPr>
+                <w:rFonts w:ascii="Calibri" w:eastAsia="Calibri" w:hAnsi="Calibri" w:cs="Calibri"/>
+                <w:color w:val="000000"/>
+                <w:sz w:val="24"/>
+                <w:szCs w:val="24"/>
+              </w:rPr>
+            </w:pPr>
+          </w:p>
+        </w:tc>
+        <w:tc>
+          <w:tcPr>
+            <w:tcW w:w="830" w:type="dxa"/>
+            <w:tcBorders>
+              <w:top w:val="single" w:sz="4" w:space="0" w:color="000000"/>
+              <w:left w:val="single" w:sz="4" w:space="0" w:color="000000"/>
+              <w:bottom w:val="single" w:sz="4" w:space="0" w:color="000000"/>
+              <w:right w:val="single" w:sz="4" w:space="0" w:color="000000"/>
+            </w:tcBorders>
+            <w:vAlign w:val="center"/>
+          </w:tcPr>
+          <w:p>
+            <w:pPr>
+              <w:ind w:right="67"/>
+              <w:jc w:val="center"/>
+              <w:rPr>
+                <w:rFonts w:ascii="Arial" w:eastAsia="Arial" w:hAnsi="Arial" w:cs="Arial"/>
+                <w:sz w:val="24"/>
+                <w:szCs w:val="24"/>
+              </w:rPr>
+            </w:pPr>
+            <w:r>
+              <w:rPr>
+                <w:rFonts w:ascii="Arial" w:eastAsia="Arial" w:hAnsi="Arial" w:cs="Arial"/>
+                <w:sz w:val="24"/>
+                <w:szCs w:val="24"/>
+              </w:rPr>
+              <w:t>3</w:t>
+            </w:r>
+          </w:p>
+        </w:tc>
+        <w:tc>
+          <w:tcPr>
+            <w:tcW w:w="2410" w:type="dxa"/>
+            <w:tcBorders>
+              <w:top w:val="single" w:sz="4" w:space="0" w:color="000000"/>
+              <w:left w:val="single" w:sz="4" w:space="0" w:color="000000"/>
+              <w:bottom w:val="single" w:sz="4" w:space="0" w:color="000000"/>
+              <w:right w:val="single" w:sz="4" w:space="0" w:color="000000"/>
+            </w:tcBorders>
+            <w:vAlign w:val="center"/>
+          </w:tcPr>
+          <w:p>
+            <w:pPr>
+              <w:ind w:left="1" w:right="66"/>
+              <w:rPr>
+                <w:rFonts w:ascii="Arial" w:eastAsia="Times New Roman" w:hAnsi="Arial" w:cs="Arial"/>
+                <w:color w:val="111111"/>
+                <w:sz w:val="24"/>
+                <w:szCs w:val="24"/>
+              </w:rPr>
+            </w:pPr>
+            <w:r>
+              <w:rPr>
+                <w:rFonts w:ascii="Arial" w:eastAsia="Times New Roman" w:hAnsi="Arial" w:cs="Arial"/>
+                <w:color w:val="111111"/>
+                <w:sz w:val="24"/>
+                <w:szCs w:val="24"/>
+              </w:rPr>
+              <w:t>Cli</w:t>
+            </w:r>
+            <w:r>
+              <w:rPr>
+                <w:rFonts w:ascii="Arial" w:eastAsia="Times New Roman" w:hAnsi="Arial" w:cs="Arial"/>
+                <w:color w:val="111111"/>
+                <w:sz w:val="24"/>
+                <w:szCs w:val="24"/>
+              </w:rPr>
+              <w:t>car</w:t>
+            </w:r>
+            <w:r>
+              <w:rPr>
+                <w:rFonts w:ascii="Arial" w:eastAsia="Times New Roman" w:hAnsi="Arial" w:cs="Arial"/>
+                <w:color w:val="111111"/>
+                <w:sz w:val="24"/>
+                <w:szCs w:val="24"/>
+              </w:rPr>
+              <w:t xml:space="preserve"> no botão de cadastro.</w:t>
+            </w:r>
+          </w:p>
+        </w:tc>
+        <w:tc>
+          <w:tcPr>
+            <w:tcW w:w="3402" w:type="dxa"/>
+            <w:tcBorders>
+              <w:top w:val="single" w:sz="4" w:space="0" w:color="000000"/>
+              <w:left w:val="single" w:sz="4" w:space="0" w:color="000000"/>
+              <w:bottom w:val="single" w:sz="4" w:space="0" w:color="000000"/>
+              <w:right w:val="single" w:sz="4" w:space="0" w:color="000000"/>
+            </w:tcBorders>
+            <w:vAlign w:val="center"/>
+          </w:tcPr>
+          <w:p>
+            <w:pPr>
+              <w:ind w:left="1"/>
+              <w:rPr>
+                <w:rFonts w:ascii="Arial" w:eastAsia="Arial" w:hAnsi="Arial" w:cs="Arial"/>
+                <w:sz w:val="24"/>
+                <w:szCs w:val="24"/>
+              </w:rPr>
+            </w:pPr>
+            <w:r>
+              <w:rPr>
+                <w:rFonts w:ascii="Arial" w:eastAsia="Arial" w:hAnsi="Arial" w:cs="Arial"/>
+                <w:sz w:val="24"/>
+                <w:szCs w:val="24"/>
+              </w:rPr>
+              <w:t>O botão de cadastro deve ser clicado com sucesso.</w:t>
+            </w:r>
+          </w:p>
+        </w:tc>
+      </w:tr>
+      <w:tr>
+        <w:trPr>
+          <w:trHeight w:val="1114"/>
+        </w:trPr>
+        <w:tc>
+          <w:tcPr>
+            <w:tcW w:w="0" w:type="auto"/>
+            <w:vMerge/>
+            <w:tcBorders>
+              <w:left w:val="single" w:sz="4" w:space="0" w:color="000000"/>
+              <w:right w:val="single" w:sz="4" w:space="0" w:color="000000"/>
+            </w:tcBorders>
+            <w:vAlign w:val="center"/>
+          </w:tcPr>
+          <w:p>
+            <w:pPr>
+              <w:jc w:val="center"/>
+              <w:rPr>
+                <w:rFonts w:ascii="Calibri" w:eastAsia="Calibri" w:hAnsi="Calibri" w:cs="Calibri"/>
+                <w:color w:val="000000"/>
+                <w:sz w:val="24"/>
+                <w:szCs w:val="24"/>
+              </w:rPr>
+            </w:pPr>
+          </w:p>
+        </w:tc>
+        <w:tc>
+          <w:tcPr>
+            <w:tcW w:w="830" w:type="dxa"/>
+            <w:tcBorders>
+              <w:top w:val="single" w:sz="4" w:space="0" w:color="000000"/>
+              <w:left w:val="single" w:sz="4" w:space="0" w:color="000000"/>
+              <w:bottom w:val="single" w:sz="4" w:space="0" w:color="000000"/>
+              <w:right w:val="single" w:sz="4" w:space="0" w:color="000000"/>
+            </w:tcBorders>
+            <w:vAlign w:val="center"/>
+          </w:tcPr>
+          <w:p>
+            <w:pPr>
+              <w:ind w:right="67"/>
+              <w:jc w:val="center"/>
+              <w:rPr>
+                <w:rFonts w:ascii="Arial" w:eastAsia="Arial" w:hAnsi="Arial" w:cs="Arial"/>
+                <w:sz w:val="24"/>
+                <w:szCs w:val="24"/>
+              </w:rPr>
+            </w:pPr>
+            <w:r>
+              <w:rPr>
+                <w:rFonts w:ascii="Arial" w:eastAsia="Arial" w:hAnsi="Arial" w:cs="Arial"/>
+                <w:sz w:val="24"/>
+                <w:szCs w:val="24"/>
+              </w:rPr>
+              <w:t>4</w:t>
+            </w:r>
+          </w:p>
+        </w:tc>
+        <w:tc>
+          <w:tcPr>
+            <w:tcW w:w="2410" w:type="dxa"/>
+            <w:tcBorders>
+              <w:top w:val="single" w:sz="4" w:space="0" w:color="000000"/>
+              <w:left w:val="single" w:sz="4" w:space="0" w:color="000000"/>
+              <w:bottom w:val="single" w:sz="4" w:space="0" w:color="000000"/>
+              <w:right w:val="single" w:sz="4" w:space="0" w:color="000000"/>
+            </w:tcBorders>
+            <w:vAlign w:val="center"/>
+          </w:tcPr>
+          <w:p>
+            <w:pPr>
+              <w:ind w:left="1" w:right="66"/>
+              <w:rPr>
+                <w:rFonts w:ascii="Arial" w:eastAsia="Times New Roman" w:hAnsi="Arial" w:cs="Arial"/>
+                <w:color w:val="111111"/>
+                <w:sz w:val="24"/>
+                <w:szCs w:val="24"/>
+              </w:rPr>
+            </w:pPr>
+            <w:r>
+              <w:rPr>
+                <w:rFonts w:ascii="Arial" w:eastAsia="Times New Roman" w:hAnsi="Arial" w:cs="Arial"/>
+                <w:color w:val="111111"/>
+                <w:sz w:val="24"/>
+                <w:szCs w:val="24"/>
+              </w:rPr>
+              <w:t>Verifi</w:t>
+            </w:r>
+            <w:r>
+              <w:rPr>
+                <w:rFonts w:ascii="Arial" w:eastAsia="Times New Roman" w:hAnsi="Arial" w:cs="Arial"/>
+                <w:color w:val="111111"/>
+                <w:sz w:val="24"/>
+                <w:szCs w:val="24"/>
+              </w:rPr>
+              <w:t>car</w:t>
+            </w:r>
+            <w:r>
+              <w:rPr>
+                <w:rFonts w:ascii="Arial" w:eastAsia="Times New Roman" w:hAnsi="Arial" w:cs="Arial"/>
+                <w:color w:val="111111"/>
+                <w:sz w:val="24"/>
+                <w:szCs w:val="24"/>
+              </w:rPr>
+              <w:t xml:space="preserve"> se o cliente foi cadastrado com sucesso e se foi redirecionado para a página inicial ou de </w:t>
+            </w:r>
+            <w:proofErr w:type="spellStart"/>
+            <w:r>
+              <w:rPr>
+                <w:rFonts w:ascii="Arial" w:eastAsia="Times New Roman" w:hAnsi="Arial" w:cs="Arial"/>
+                <w:color w:val="111111"/>
+                <w:sz w:val="24"/>
+                <w:szCs w:val="24"/>
+              </w:rPr>
+              <w:t>login</w:t>
+            </w:r>
+            <w:proofErr w:type="spellEnd"/>
+            <w:r>
+              <w:rPr>
+                <w:rFonts w:ascii="Arial" w:eastAsia="Times New Roman" w:hAnsi="Arial" w:cs="Arial"/>
+                <w:color w:val="111111"/>
+                <w:sz w:val="24"/>
+                <w:szCs w:val="24"/>
+              </w:rPr>
+              <w:t>.</w:t>
+            </w:r>
+          </w:p>
+        </w:tc>
+        <w:tc>
+          <w:tcPr>
+            <w:tcW w:w="3402" w:type="dxa"/>
+            <w:tcBorders>
+              <w:top w:val="single" w:sz="4" w:space="0" w:color="000000"/>
+              <w:left w:val="single" w:sz="4" w:space="0" w:color="000000"/>
+              <w:bottom w:val="single" w:sz="4" w:space="0" w:color="000000"/>
+              <w:right w:val="single" w:sz="4" w:space="0" w:color="000000"/>
+            </w:tcBorders>
+            <w:vAlign w:val="center"/>
+          </w:tcPr>
+          <w:p>
+            <w:pPr>
+              <w:ind w:left="1"/>
+              <w:rPr>
+                <w:rFonts w:ascii="Arial" w:eastAsia="Arial" w:hAnsi="Arial" w:cs="Arial"/>
+                <w:sz w:val="24"/>
+                <w:szCs w:val="24"/>
+              </w:rPr>
+            </w:pPr>
+            <w:r>
+              <w:rPr>
+                <w:rFonts w:ascii="Arial" w:eastAsia="Arial" w:hAnsi="Arial" w:cs="Arial"/>
+                <w:sz w:val="24"/>
+                <w:szCs w:val="24"/>
+              </w:rPr>
+              <w:t xml:space="preserve">O cliente deve ser cadastrado com sucesso e redirecionado para a página inicial ou de </w:t>
+            </w:r>
+            <w:proofErr w:type="spellStart"/>
+            <w:r>
+              <w:rPr>
+                <w:rFonts w:ascii="Arial" w:eastAsia="Arial" w:hAnsi="Arial" w:cs="Arial"/>
+                <w:sz w:val="24"/>
+                <w:szCs w:val="24"/>
+              </w:rPr>
+              <w:t>login</w:t>
+            </w:r>
+            <w:proofErr w:type="spellEnd"/>
+            <w:r>
+              <w:rPr>
+                <w:rFonts w:ascii="Arial" w:eastAsia="Arial" w:hAnsi="Arial" w:cs="Arial"/>
+                <w:sz w:val="24"/>
+                <w:szCs w:val="24"/>
+              </w:rPr>
+              <w:t>.</w:t>
+            </w:r>
+          </w:p>
+        </w:tc>
+      </w:tr>
+      <w:tr>
+        <w:trPr>
+          <w:trHeight w:val="847"/>
+        </w:trPr>
+        <w:tc>
+          <w:tcPr>
+            <w:tcW w:w="0" w:type="auto"/>
+            <w:vMerge/>
+            <w:tcBorders>
+              <w:left w:val="single" w:sz="4" w:space="0" w:color="000000"/>
+              <w:right w:val="single" w:sz="4" w:space="0" w:color="000000"/>
+            </w:tcBorders>
+            <w:vAlign w:val="center"/>
+            <w:hideMark/>
+          </w:tcPr>
+          <w:p>
+            <w:pPr>
+              <w:jc w:val="center"/>
+              <w:rPr>
+                <w:rFonts w:ascii="Calibri" w:eastAsia="Calibri" w:hAnsi="Calibri" w:cs="Calibri"/>
+                <w:color w:val="000000"/>
+                <w:sz w:val="24"/>
+                <w:szCs w:val="24"/>
+              </w:rPr>
+            </w:pPr>
+          </w:p>
+        </w:tc>
+        <w:tc>
+          <w:tcPr>
+            <w:tcW w:w="830" w:type="dxa"/>
+            <w:tcBorders>
+              <w:top w:val="single" w:sz="4" w:space="0" w:color="000000"/>
+              <w:left w:val="single" w:sz="4" w:space="0" w:color="000000"/>
+              <w:bottom w:val="single" w:sz="4" w:space="0" w:color="000000"/>
+              <w:right w:val="single" w:sz="4" w:space="0" w:color="000000"/>
+            </w:tcBorders>
+            <w:vAlign w:val="center"/>
+            <w:hideMark/>
+          </w:tcPr>
+          <w:p>
+            <w:pPr>
+              <w:ind w:right="67"/>
+              <w:jc w:val="center"/>
+              <w:rPr>
+                <w:sz w:val="24"/>
+                <w:szCs w:val="24"/>
+              </w:rPr>
+            </w:pPr>
+            <w:r>
+              <w:rPr>
+                <w:rFonts w:ascii="Arial" w:eastAsia="Arial" w:hAnsi="Arial" w:cs="Arial"/>
+                <w:sz w:val="24"/>
+                <w:szCs w:val="24"/>
+              </w:rPr>
+              <w:t>5</w:t>
+            </w:r>
+          </w:p>
+        </w:tc>
+        <w:tc>
+          <w:tcPr>
+            <w:tcW w:w="2410" w:type="dxa"/>
+            <w:tcBorders>
+              <w:top w:val="single" w:sz="4" w:space="0" w:color="000000"/>
+              <w:left w:val="single" w:sz="4" w:space="0" w:color="000000"/>
+              <w:bottom w:val="single" w:sz="4" w:space="0" w:color="000000"/>
+              <w:right w:val="single" w:sz="4" w:space="0" w:color="000000"/>
+            </w:tcBorders>
+            <w:vAlign w:val="center"/>
+            <w:hideMark/>
+          </w:tcPr>
+          <w:p>
+            <w:pPr>
+              <w:ind w:left="1"/>
+              <w:rPr>
+                <w:sz w:val="24"/>
+                <w:szCs w:val="24"/>
+              </w:rPr>
+            </w:pPr>
+            <w:r>
+              <w:rPr>
+                <w:rFonts w:ascii="Arial" w:eastAsia="Times New Roman" w:hAnsi="Arial" w:cs="Arial"/>
+                <w:color w:val="111111"/>
+                <w:sz w:val="24"/>
+                <w:szCs w:val="24"/>
+              </w:rPr>
+              <w:t>Se as credenciais estiverem incorretas, verifique se uma mensagem de erro é exibida</w:t>
+            </w:r>
+            <w:r>
+              <w:rPr>
+                <w:rFonts w:ascii="Arial" w:eastAsia="Times New Roman" w:hAnsi="Arial" w:cs="Arial"/>
+                <w:color w:val="111111"/>
+                <w:sz w:val="24"/>
+                <w:szCs w:val="24"/>
+              </w:rPr>
+              <w:t>.</w:t>
+            </w:r>
+            <w:r>
+              <w:t xml:space="preserve"> </w:t>
+            </w:r>
+            <w:r>
+              <w:rPr>
+                <w:rFonts w:ascii="Arial" w:eastAsia="Times New Roman" w:hAnsi="Arial" w:cs="Arial"/>
+                <w:color w:val="111111"/>
+                <w:sz w:val="24"/>
+                <w:szCs w:val="24"/>
+              </w:rPr>
+              <w:t>Se as informações fornecidas estiverem incorretas ou incompletas, verifique se uma mensagem de erro é exibida</w:t>
+            </w:r>
+          </w:p>
+        </w:tc>
+        <w:tc>
+          <w:tcPr>
+            <w:tcW w:w="3402" w:type="dxa"/>
+            <w:tcBorders>
+              <w:top w:val="single" w:sz="4" w:space="0" w:color="000000"/>
+              <w:left w:val="single" w:sz="4" w:space="0" w:color="000000"/>
+              <w:bottom w:val="single" w:sz="4" w:space="0" w:color="000000"/>
+              <w:right w:val="single" w:sz="4" w:space="0" w:color="000000"/>
+            </w:tcBorders>
+            <w:vAlign w:val="center"/>
+            <w:hideMark/>
+          </w:tcPr>
+          <w:p>
+            <w:pPr>
+              <w:ind w:left="1"/>
+              <w:rPr>
+                <w:sz w:val="24"/>
+                <w:szCs w:val="24"/>
+              </w:rPr>
+            </w:pPr>
+            <w:r>
+              <w:rPr>
+                <w:rFonts w:ascii="Arial" w:eastAsia="Times New Roman" w:hAnsi="Arial" w:cs="Arial"/>
+                <w:color w:val="111111"/>
+                <w:sz w:val="24"/>
+                <w:szCs w:val="24"/>
+              </w:rPr>
+              <w:t>Se as informações fornecidas estiverem incorretas ou incompletas, uma mensagem de erro deve ser exibida.</w:t>
+            </w:r>
+          </w:p>
+        </w:tc>
+      </w:tr>
+      <w:tr>
+        <w:trPr>
+          <w:trHeight w:val="847"/>
+        </w:trPr>
+        <w:tc>
+          <w:tcPr>
+            <w:tcW w:w="0" w:type="auto"/>
+            <w:vMerge/>
+            <w:tcBorders>
+              <w:left w:val="single" w:sz="4" w:space="0" w:color="000000"/>
+              <w:bottom w:val="single" w:sz="4" w:space="0" w:color="000000"/>
+              <w:right w:val="single" w:sz="4" w:space="0" w:color="000000"/>
+            </w:tcBorders>
+            <w:vAlign w:val="center"/>
+          </w:tcPr>
+          <w:p>
+            <w:pPr>
+              <w:jc w:val="center"/>
+              <w:rPr>
+                <w:rFonts w:ascii="Calibri" w:eastAsia="Calibri" w:hAnsi="Calibri" w:cs="Calibri"/>
+                <w:color w:val="000000"/>
+                <w:sz w:val="24"/>
+                <w:szCs w:val="24"/>
+              </w:rPr>
+            </w:pPr>
+          </w:p>
+        </w:tc>
+        <w:tc>
+          <w:tcPr>
+            <w:tcW w:w="830" w:type="dxa"/>
+            <w:tcBorders>
+              <w:top w:val="single" w:sz="4" w:space="0" w:color="000000"/>
+              <w:left w:val="single" w:sz="4" w:space="0" w:color="000000"/>
+              <w:bottom w:val="single" w:sz="4" w:space="0" w:color="000000"/>
+              <w:right w:val="single" w:sz="4" w:space="0" w:color="000000"/>
+            </w:tcBorders>
+            <w:vAlign w:val="center"/>
+          </w:tcPr>
+          <w:p>
+            <w:pPr>
+              <w:ind w:right="67"/>
+              <w:jc w:val="center"/>
+              <w:rPr>
+                <w:rFonts w:ascii="Arial" w:eastAsia="Arial" w:hAnsi="Arial" w:cs="Arial"/>
+                <w:sz w:val="24"/>
+                <w:szCs w:val="24"/>
+              </w:rPr>
+            </w:pPr>
+            <w:r>
+              <w:rPr>
+                <w:rFonts w:ascii="Arial" w:eastAsia="Arial" w:hAnsi="Arial" w:cs="Arial"/>
+                <w:sz w:val="24"/>
+                <w:szCs w:val="24"/>
+              </w:rPr>
+              <w:t>6</w:t>
+            </w:r>
+          </w:p>
+        </w:tc>
+        <w:tc>
+          <w:tcPr>
+            <w:tcW w:w="2410" w:type="dxa"/>
+            <w:tcBorders>
+              <w:top w:val="single" w:sz="4" w:space="0" w:color="000000"/>
+              <w:left w:val="single" w:sz="4" w:space="0" w:color="000000"/>
+              <w:bottom w:val="single" w:sz="4" w:space="0" w:color="000000"/>
+              <w:right w:val="single" w:sz="4" w:space="0" w:color="000000"/>
+            </w:tcBorders>
+            <w:vAlign w:val="center"/>
+          </w:tcPr>
+          <w:p>
+            <w:pPr>
+              <w:ind w:left="1"/>
+              <w:rPr>
+                <w:rFonts w:ascii="Arial" w:eastAsia="Times New Roman" w:hAnsi="Arial" w:cs="Arial"/>
+                <w:color w:val="111111"/>
+                <w:sz w:val="24"/>
+                <w:szCs w:val="24"/>
+              </w:rPr>
+            </w:pPr>
+            <w:r>
+              <w:rPr>
+                <w:rFonts w:ascii="Arial" w:eastAsia="Times New Roman" w:hAnsi="Arial" w:cs="Arial"/>
+                <w:color w:val="111111"/>
+                <w:sz w:val="24"/>
+                <w:szCs w:val="24"/>
+              </w:rPr>
+              <w:t xml:space="preserve">Faça </w:t>
+            </w:r>
+            <w:proofErr w:type="spellStart"/>
+            <w:r>
+              <w:rPr>
+                <w:rFonts w:ascii="Arial" w:eastAsia="Times New Roman" w:hAnsi="Arial" w:cs="Arial"/>
+                <w:color w:val="111111"/>
+                <w:sz w:val="24"/>
+                <w:szCs w:val="24"/>
+              </w:rPr>
+              <w:t>login</w:t>
+            </w:r>
+            <w:proofErr w:type="spellEnd"/>
+            <w:r>
+              <w:rPr>
+                <w:rFonts w:ascii="Arial" w:eastAsia="Times New Roman" w:hAnsi="Arial" w:cs="Arial"/>
+                <w:color w:val="111111"/>
+                <w:sz w:val="24"/>
+                <w:szCs w:val="24"/>
+              </w:rPr>
+              <w:t xml:space="preserve"> com as novas credenciais do cliente para confirmar o cadastro.</w:t>
+            </w:r>
+          </w:p>
+        </w:tc>
+        <w:tc>
+          <w:tcPr>
+            <w:tcW w:w="3402" w:type="dxa"/>
+            <w:tcBorders>
+              <w:top w:val="single" w:sz="4" w:space="0" w:color="000000"/>
+              <w:left w:val="single" w:sz="4" w:space="0" w:color="000000"/>
+              <w:bottom w:val="single" w:sz="4" w:space="0" w:color="000000"/>
+              <w:right w:val="single" w:sz="4" w:space="0" w:color="000000"/>
+            </w:tcBorders>
+            <w:vAlign w:val="center"/>
+          </w:tcPr>
+          <w:p>
+            <w:pPr>
+              <w:ind w:left="1"/>
+              <w:rPr>
+                <w:rFonts w:ascii="Arial" w:eastAsia="Times New Roman" w:hAnsi="Arial" w:cs="Arial"/>
+                <w:color w:val="111111"/>
+                <w:sz w:val="24"/>
+                <w:szCs w:val="24"/>
+              </w:rPr>
+            </w:pPr>
+            <w:r>
+              <w:rPr>
+                <w:rFonts w:ascii="Arial" w:eastAsia="Times New Roman" w:hAnsi="Arial" w:cs="Arial"/>
+                <w:color w:val="111111"/>
+                <w:sz w:val="24"/>
+                <w:szCs w:val="24"/>
+              </w:rPr>
+              <w:t xml:space="preserve">O </w:t>
+            </w:r>
+            <w:proofErr w:type="spellStart"/>
+            <w:r>
+              <w:rPr>
+                <w:rFonts w:ascii="Arial" w:eastAsia="Times New Roman" w:hAnsi="Arial" w:cs="Arial"/>
+                <w:color w:val="111111"/>
+                <w:sz w:val="24"/>
+                <w:szCs w:val="24"/>
+              </w:rPr>
+              <w:t>login</w:t>
+            </w:r>
+            <w:proofErr w:type="spellEnd"/>
+            <w:r>
+              <w:rPr>
+                <w:rFonts w:ascii="Arial" w:eastAsia="Times New Roman" w:hAnsi="Arial" w:cs="Arial"/>
+                <w:color w:val="111111"/>
+                <w:sz w:val="24"/>
+                <w:szCs w:val="24"/>
+              </w:rPr>
+              <w:t xml:space="preserve"> com as novas credenciais do cliente deve ser realizado com sucesso para confirmar o cadastro.</w:t>
             </w:r>
           </w:p>
         </w:tc>
@@ -11095,7 +12558,15 @@
                 <w:sz w:val="24"/>
                 <w:szCs w:val="24"/>
               </w:rPr>
-              <w:t>UC002 – Adicionar Produto ao Carrinho</w:t>
+              <w:t>UC003</w:t>
+            </w:r>
+            <w:r>
+              <w:rPr>
+                <w:rFonts w:ascii="Arial" w:eastAsia="Arial" w:hAnsi="Arial" w:cs="Arial"/>
+                <w:sz w:val="24"/>
+                <w:szCs w:val="24"/>
+              </w:rPr>
+              <w:t xml:space="preserve"> – Adicionar Produto ao Carrinho</w:t>
             </w:r>
           </w:p>
           <w:p>
@@ -11167,7 +12638,16 @@
                 <w:sz w:val="24"/>
                 <w:szCs w:val="24"/>
               </w:rPr>
-              <w:t xml:space="preserve">Faça </w:t>
+              <w:t>Fa</w:t>
+            </w:r>
+            <w:r>
+              <w:rPr>
+                <w:rFonts w:ascii="Arial" w:eastAsia="Times New Roman" w:hAnsi="Arial" w:cs="Arial"/>
+                <w:color w:val="111111"/>
+                <w:sz w:val="24"/>
+                <w:szCs w:val="24"/>
+              </w:rPr>
+              <w:t xml:space="preserve">zer </w:t>
             </w:r>
             <w:proofErr w:type="spellStart"/>
             <w:r>
@@ -12049,7 +13529,15 @@
                 <w:sz w:val="24"/>
                 <w:szCs w:val="24"/>
               </w:rPr>
-              <w:t>UC003 – Remover produto do carrinho</w:t>
+              <w:t>UC004</w:t>
+            </w:r>
+            <w:r>
+              <w:rPr>
+                <w:rFonts w:ascii="Arial" w:eastAsia="Arial" w:hAnsi="Arial" w:cs="Arial"/>
+                <w:sz w:val="24"/>
+                <w:szCs w:val="24"/>
+              </w:rPr>
+              <w:t xml:space="preserve"> – Remover produto do carrinho</w:t>
             </w:r>
           </w:p>
         </w:tc>
@@ -12916,7 +14404,15 @@
                 <w:sz w:val="24"/>
                 <w:szCs w:val="24"/>
               </w:rPr>
-              <w:t>UC004 – Atualizar Estoque</w:t>
+              <w:t>UC005</w:t>
+            </w:r>
+            <w:r>
+              <w:rPr>
+                <w:rFonts w:ascii="Arial" w:eastAsia="Arial" w:hAnsi="Arial" w:cs="Arial"/>
+                <w:sz w:val="24"/>
+                <w:szCs w:val="24"/>
+              </w:rPr>
+              <w:t xml:space="preserve"> – Atualizar Estoque</w:t>
             </w:r>
           </w:p>
         </w:tc>
@@ -13660,7 +15156,15 @@
                 <w:sz w:val="24"/>
                 <w:szCs w:val="24"/>
               </w:rPr>
-              <w:t>UC005 – Processo de compra</w:t>
+              <w:t>UC006</w:t>
+            </w:r>
+            <w:r>
+              <w:rPr>
+                <w:rFonts w:ascii="Arial" w:eastAsia="Arial" w:hAnsi="Arial" w:cs="Arial"/>
+                <w:sz w:val="24"/>
+                <w:szCs w:val="24"/>
+              </w:rPr>
+              <w:t xml:space="preserve"> – Processo de compra</w:t>
             </w:r>
           </w:p>
         </w:tc>
@@ -14537,7 +16041,15 @@
                 <w:sz w:val="24"/>
                 <w:szCs w:val="24"/>
               </w:rPr>
-              <w:t>UC006 – Navegar pelo Site</w:t>
+              <w:t>UC007</w:t>
+            </w:r>
+            <w:r>
+              <w:rPr>
+                <w:rFonts w:ascii="Arial" w:eastAsia="Arial" w:hAnsi="Arial" w:cs="Arial"/>
+                <w:sz w:val="24"/>
+                <w:szCs w:val="24"/>
+              </w:rPr>
+              <w:t xml:space="preserve"> – Navegar pelo Site</w:t>
             </w:r>
           </w:p>
         </w:tc>
@@ -15118,7 +16630,23 @@
                 <w:sz w:val="24"/>
                 <w:szCs w:val="24"/>
               </w:rPr>
-              <w:t>UC007 – Interface do Usuário</w:t>
+              <w:t>UC00</w:t>
+            </w:r>
+            <w:r>
+              <w:rPr>
+                <w:rFonts w:ascii="Arial" w:eastAsia="Arial" w:hAnsi="Arial" w:cs="Arial"/>
+                <w:sz w:val="24"/>
+                <w:szCs w:val="24"/>
+              </w:rPr>
+              <w:t>8</w:t>
+            </w:r>
+            <w:r>
+              <w:rPr>
+                <w:rFonts w:ascii="Arial" w:eastAsia="Arial" w:hAnsi="Arial" w:cs="Arial"/>
+                <w:sz w:val="24"/>
+                <w:szCs w:val="24"/>
+              </w:rPr>
+              <w:t xml:space="preserve"> – Interface do Usuário</w:t>
             </w:r>
           </w:p>
         </w:tc>
@@ -15682,7 +17210,15 @@
                 <w:sz w:val="24"/>
                 <w:szCs w:val="24"/>
               </w:rPr>
-              <w:t>UC008 – Conformidade com Requisitos de Usuário</w:t>
+              <w:t>UC009</w:t>
+            </w:r>
+            <w:r>
+              <w:rPr>
+                <w:rFonts w:ascii="Arial" w:eastAsia="Arial" w:hAnsi="Arial" w:cs="Arial"/>
+                <w:sz w:val="24"/>
+                <w:szCs w:val="24"/>
+              </w:rPr>
+              <w:t xml:space="preserve"> – Conformidade com Requisitos de Usuário</w:t>
             </w:r>
           </w:p>
         </w:tc>
@@ -16301,7 +17837,15 @@
                 <w:sz w:val="24"/>
                 <w:szCs w:val="24"/>
               </w:rPr>
-              <w:t>UC009 – Desempenho do carrinho de compras</w:t>
+              <w:t>UC010</w:t>
+            </w:r>
+            <w:r>
+              <w:rPr>
+                <w:rFonts w:ascii="Arial" w:eastAsia="Arial" w:hAnsi="Arial" w:cs="Arial"/>
+                <w:sz w:val="24"/>
+                <w:szCs w:val="24"/>
+              </w:rPr>
+              <w:t xml:space="preserve"> – Desempenho do carrinho de compras</w:t>
             </w:r>
           </w:p>
         </w:tc>
@@ -17038,7 +18582,15 @@
                 <w:sz w:val="24"/>
                 <w:szCs w:val="24"/>
               </w:rPr>
-              <w:t>UC010 – Proteção contra injeção de Dados</w:t>
+              <w:t>UC011</w:t>
+            </w:r>
+            <w:r>
+              <w:rPr>
+                <w:rFonts w:ascii="Arial" w:eastAsia="Arial" w:hAnsi="Arial" w:cs="Arial"/>
+                <w:sz w:val="24"/>
+                <w:szCs w:val="24"/>
+              </w:rPr>
+              <w:t xml:space="preserve"> – Proteção contra injeção de Dados</w:t>
             </w:r>
           </w:p>
         </w:tc>
@@ -18732,7 +20284,7 @@
   <w:style w:type="paragraph" w:default="1" w:styleId="Normal">
     <w:name w:val="Normal"/>
     <w:qFormat/>
-    <w:rsid w:val="00AC1074"/>
+    <w:rsid w:val="005542FA"/>
   </w:style>
   <w:style w:type="character" w:default="1" w:styleId="Fontepargpadro">
     <w:name w:val="Default Paragraph Font"/>
@@ -19130,7 +20682,7 @@
 </file>
 
 <file path=customXml/itemProps1.xml><?xml version="1.0" encoding="utf-8"?>
-<ds:datastoreItem xmlns:ds="http://schemas.openxmlformats.org/officeDocument/2006/customXml" ds:itemID="{72BD74A2-2575-4064-9A80-470FF063AA54}">
+<ds:datastoreItem xmlns:ds="http://schemas.openxmlformats.org/officeDocument/2006/customXml" ds:itemID="{9B6A6965-3779-4DC6-A136-B70A6E4767C4}">
   <ds:schemaRefs>
     <ds:schemaRef ds:uri="http://schemas.openxmlformats.org/officeDocument/2006/bibliography"/>
   </ds:schemaRefs>

</xml_diff>